<commit_message>
Added a sentence to Example 1
</commit_message>
<xml_diff>
--- a/Example1.docx
+++ b/Example1.docx
@@ -5,6 +5,12 @@
     <w:p>
       <w:r>
         <w:t>How are the cats?</w:t>
+      </w:r>
+    </w:p>
+    <w:p/>
+    <w:p>
+      <w:r>
+        <w:t>They are hungry.</w:t>
       </w:r>
       <w:bookmarkStart w:id="0" w:name="_GoBack"/>
       <w:bookmarkEnd w:id="0"/>

</xml_diff>

<commit_message>
Added a third sentence to Example 1
</commit_message>
<xml_diff>
--- a/Example1.docx
+++ b/Example1.docx
@@ -11,6 +11,12 @@
     <w:p>
       <w:r>
         <w:t>They are hungry.</w:t>
+      </w:r>
+    </w:p>
+    <w:p/>
+    <w:p>
+      <w:r>
+        <w:t xml:space="preserve">They need food. </w:t>
       </w:r>
       <w:bookmarkStart w:id="0" w:name="_GoBack"/>
       <w:bookmarkEnd w:id="0"/>

</xml_diff>